<commit_message>
Utworzenie diagramów dlafunkcji listy LOOP
</commit_message>
<xml_diff>
--- a/Projekt/Moduł MENU.docx
+++ b/Projekt/Moduł MENU.docx
@@ -124,7 +124,6 @@
         </w:rPr>
         <w:t xml:space="preserve">Wskaźnik na komunikat typu </w:t>
       </w:r>
-      <w:proofErr w:type="spellStart"/>
       <w:r>
         <w:rPr>
           <w:rFonts w:ascii="Consolas" w:hAnsi="Consolas"/>
@@ -132,7 +131,6 @@
         </w:rPr>
         <w:t>label_t</w:t>
       </w:r>
-      <w:proofErr w:type="spellEnd"/>
       <w:r>
         <w:rPr>
           <w:rFonts w:ascii="Consolas" w:hAnsi="Consolas"/>
@@ -157,7 +155,6 @@
         </w:rPr>
         <w:t xml:space="preserve">Wskaźnik na listę typu </w:t>
       </w:r>
-      <w:proofErr w:type="spellStart"/>
       <w:r>
         <w:rPr>
           <w:rFonts w:ascii="Consolas" w:hAnsi="Consolas"/>
@@ -165,44 +162,32 @@
         </w:rPr>
         <w:t>loop_list_t</w:t>
       </w:r>
-      <w:proofErr w:type="spellEnd"/>
       <w:r>
         <w:rPr>
           <w:rFonts w:ascii="Consolas" w:hAnsi="Consolas"/>
         </w:rPr>
         <w:t xml:space="preserve"> w której znajdują się elementy listy typu </w:t>
       </w:r>
-      <w:proofErr w:type="spellStart"/>
       <w:r>
         <w:rPr>
           <w:rFonts w:ascii="Consolas" w:hAnsi="Consolas"/>
           <w:color w:val="BF8F00" w:themeColor="accent4" w:themeShade="BF"/>
         </w:rPr>
-        <w:t>loop_item_t</w:t>
-      </w:r>
-      <w:proofErr w:type="spellEnd"/>
+        <w:t xml:space="preserve">loop_item_t </w:t>
+      </w:r>
+      <w:r>
+        <w:rPr>
+          <w:rFonts w:ascii="Consolas" w:hAnsi="Consolas"/>
+        </w:rPr>
+        <w:t xml:space="preserve">zawierające wskaźniki do piktogramów typu </w:t>
+      </w:r>
       <w:r>
         <w:rPr>
           <w:rFonts w:ascii="Consolas" w:hAnsi="Consolas"/>
           <w:color w:val="BF8F00" w:themeColor="accent4" w:themeShade="BF"/>
         </w:rPr>
-        <w:t xml:space="preserve"> </w:t>
-      </w:r>
-      <w:r>
-        <w:rPr>
-          <w:rFonts w:ascii="Consolas" w:hAnsi="Consolas"/>
-        </w:rPr>
-        <w:t xml:space="preserve">zawierające wskaźniki do piktogramów typu </w:t>
-      </w:r>
-      <w:proofErr w:type="spellStart"/>
-      <w:r>
-        <w:rPr>
-          <w:rFonts w:ascii="Consolas" w:hAnsi="Consolas"/>
-          <w:color w:val="BF8F00" w:themeColor="accent4" w:themeShade="BF"/>
-        </w:rPr>
         <w:t>icon_t</w:t>
       </w:r>
-      <w:proofErr w:type="spellEnd"/>
       <w:r>
         <w:rPr>
           <w:rFonts w:ascii="Consolas" w:hAnsi="Consolas"/>
@@ -328,7 +313,6 @@
         </w:rPr>
         <w:t xml:space="preserve">Wskaźnik na listę typu </w:t>
       </w:r>
-      <w:proofErr w:type="spellStart"/>
       <w:r>
         <w:rPr>
           <w:rFonts w:ascii="Consolas" w:hAnsi="Consolas"/>
@@ -336,14 +320,12 @@
         </w:rPr>
         <w:t>loop_list_t</w:t>
       </w:r>
-      <w:proofErr w:type="spellEnd"/>
       <w:r>
         <w:rPr>
           <w:rFonts w:ascii="Consolas" w:hAnsi="Consolas"/>
         </w:rPr>
         <w:t xml:space="preserve">, która zawiera elementy typu </w:t>
       </w:r>
-      <w:proofErr w:type="spellStart"/>
       <w:r>
         <w:rPr>
           <w:rFonts w:ascii="Consolas" w:hAnsi="Consolas"/>
@@ -356,124 +338,105 @@
           <w:rFonts w:ascii="Consolas" w:hAnsi="Consolas"/>
           <w:color w:val="BF8F00" w:themeColor="accent4" w:themeShade="BF"/>
         </w:rPr>
-        <w:t>m_t</w:t>
-      </w:r>
-      <w:proofErr w:type="spellEnd"/>
+        <w:t xml:space="preserve">m_t </w:t>
+      </w:r>
+      <w:r>
+        <w:rPr>
+          <w:rFonts w:ascii="Consolas" w:hAnsi="Consolas"/>
+        </w:rPr>
+        <w:t xml:space="preserve">a w nich są zawarte elementy menu typu </w:t>
+      </w:r>
       <w:r>
         <w:rPr>
           <w:rFonts w:ascii="Consolas" w:hAnsi="Consolas"/>
           <w:color w:val="BF8F00" w:themeColor="accent4" w:themeShade="BF"/>
         </w:rPr>
-        <w:t xml:space="preserve"> </w:t>
-      </w:r>
-      <w:r>
-        <w:rPr>
-          <w:rFonts w:ascii="Consolas" w:hAnsi="Consolas"/>
-        </w:rPr>
-        <w:t xml:space="preserve">a w nich są zawarte elementy menu typu </w:t>
-      </w:r>
-      <w:proofErr w:type="spellStart"/>
+        <w:t>menu_item_t</w:t>
+      </w:r>
+      <w:r>
+        <w:rPr>
+          <w:rFonts w:ascii="Consolas" w:hAnsi="Consolas"/>
+        </w:rPr>
+        <w:t>.</w:t>
+      </w:r>
+    </w:p>
+    <w:p>
+      <w:pPr>
+        <w:pStyle w:val="Akapitzlist"/>
+        <w:numPr>
+          <w:ilvl w:val="1"/>
+          <w:numId w:val="7"/>
+        </w:numPr>
+        <w:rPr>
+          <w:rFonts w:ascii="Consolas" w:hAnsi="Consolas"/>
+        </w:rPr>
+      </w:pPr>
+      <w:r>
+        <w:rPr>
+          <w:rFonts w:ascii="Consolas" w:hAnsi="Consolas"/>
+        </w:rPr>
+        <w:t>Wskaźnik do funkcji wyświetlającej całe menu.</w:t>
+      </w:r>
+    </w:p>
+    <w:p>
+      <w:pPr>
+        <w:pStyle w:val="Akapitzlist"/>
+        <w:numPr>
+          <w:ilvl w:val="1"/>
+          <w:numId w:val="7"/>
+        </w:numPr>
+        <w:rPr>
+          <w:rFonts w:ascii="Consolas" w:hAnsi="Consolas"/>
+        </w:rPr>
+      </w:pPr>
+      <w:r>
+        <w:rPr>
+          <w:rFonts w:ascii="Consolas" w:hAnsi="Consolas"/>
+        </w:rPr>
+        <w:t>Wskaźnik do funkcji odświeżania zawartości menu.</w:t>
+      </w:r>
+    </w:p>
+    <w:p>
+      <w:pPr>
+        <w:pStyle w:val="Akapitzlist"/>
+        <w:numPr>
+          <w:ilvl w:val="1"/>
+          <w:numId w:val="7"/>
+        </w:numPr>
+        <w:rPr>
+          <w:rFonts w:ascii="Consolas" w:hAnsi="Consolas"/>
+        </w:rPr>
+      </w:pPr>
+      <w:r>
+        <w:rPr>
+          <w:rFonts w:ascii="Consolas" w:hAnsi="Consolas"/>
+        </w:rPr>
+        <w:t>Wskaźnik do funkcji usuwania zawartości menu.</w:t>
+      </w:r>
+    </w:p>
+    <w:p>
+      <w:pPr>
+        <w:pStyle w:val="Akapitzlist"/>
+        <w:numPr>
+          <w:ilvl w:val="1"/>
+          <w:numId w:val="7"/>
+        </w:numPr>
+        <w:rPr>
+          <w:rFonts w:ascii="Consolas" w:hAnsi="Consolas"/>
+        </w:rPr>
+      </w:pPr>
+      <w:r>
+        <w:rPr>
+          <w:rFonts w:ascii="Consolas" w:hAnsi="Consolas"/>
+        </w:rPr>
+        <w:t xml:space="preserve">Zmienna typu </w:t>
+      </w:r>
       <w:r>
         <w:rPr>
           <w:rFonts w:ascii="Consolas" w:hAnsi="Consolas"/>
           <w:color w:val="BF8F00" w:themeColor="accent4" w:themeShade="BF"/>
         </w:rPr>
-        <w:t>menu_item_t</w:t>
-      </w:r>
-      <w:proofErr w:type="spellEnd"/>
-      <w:r>
-        <w:rPr>
-          <w:rFonts w:ascii="Consolas" w:hAnsi="Consolas"/>
-        </w:rPr>
-        <w:t>.</w:t>
-      </w:r>
-    </w:p>
-    <w:p>
-      <w:pPr>
-        <w:pStyle w:val="Akapitzlist"/>
-        <w:numPr>
-          <w:ilvl w:val="1"/>
-          <w:numId w:val="7"/>
-        </w:numPr>
-        <w:rPr>
-          <w:rFonts w:ascii="Consolas" w:hAnsi="Consolas"/>
-        </w:rPr>
-      </w:pPr>
-      <w:r>
-        <w:rPr>
-          <w:rFonts w:ascii="Consolas" w:hAnsi="Consolas"/>
-        </w:rPr>
-        <w:t>Wskaźnik do funkcji wyświetlającej całe menu.</w:t>
-      </w:r>
-    </w:p>
-    <w:p>
-      <w:pPr>
-        <w:pStyle w:val="Akapitzlist"/>
-        <w:numPr>
-          <w:ilvl w:val="1"/>
-          <w:numId w:val="7"/>
-        </w:numPr>
-        <w:rPr>
-          <w:rFonts w:ascii="Consolas" w:hAnsi="Consolas"/>
-        </w:rPr>
-      </w:pPr>
-      <w:r>
-        <w:rPr>
-          <w:rFonts w:ascii="Consolas" w:hAnsi="Consolas"/>
-        </w:rPr>
-        <w:t>Wskaźnik do funkcji odświeżania zawartości menu.</w:t>
-      </w:r>
-    </w:p>
-    <w:p>
-      <w:pPr>
-        <w:pStyle w:val="Akapitzlist"/>
-        <w:numPr>
-          <w:ilvl w:val="1"/>
-          <w:numId w:val="7"/>
-        </w:numPr>
-        <w:rPr>
-          <w:rFonts w:ascii="Consolas" w:hAnsi="Consolas"/>
-        </w:rPr>
-      </w:pPr>
-      <w:r>
-        <w:rPr>
-          <w:rFonts w:ascii="Consolas" w:hAnsi="Consolas"/>
-        </w:rPr>
-        <w:t>Wskaźnik do funkcji usuwania zawartości menu.</w:t>
-      </w:r>
-    </w:p>
-    <w:p>
-      <w:pPr>
-        <w:pStyle w:val="Akapitzlist"/>
-        <w:numPr>
-          <w:ilvl w:val="1"/>
-          <w:numId w:val="7"/>
-        </w:numPr>
-        <w:rPr>
-          <w:rFonts w:ascii="Consolas" w:hAnsi="Consolas"/>
-        </w:rPr>
-      </w:pPr>
-      <w:r>
-        <w:rPr>
-          <w:rFonts w:ascii="Consolas" w:hAnsi="Consolas"/>
-        </w:rPr>
-        <w:t xml:space="preserve">Zmienna typu </w:t>
-      </w:r>
-      <w:proofErr w:type="spellStart"/>
-      <w:r>
-        <w:rPr>
-          <w:rFonts w:ascii="Consolas" w:hAnsi="Consolas"/>
-          <w:color w:val="BF8F00" w:themeColor="accent4" w:themeShade="BF"/>
-        </w:rPr>
-        <w:t>bool_t</w:t>
-      </w:r>
-      <w:proofErr w:type="spellEnd"/>
-      <w:r>
-        <w:rPr>
-          <w:rFonts w:ascii="Consolas" w:hAnsi="Consolas"/>
-          <w:color w:val="BF8F00" w:themeColor="accent4" w:themeShade="BF"/>
-        </w:rPr>
-        <w:t xml:space="preserve"> </w:t>
+        <w:t xml:space="preserve">bool_t </w:t>
       </w:r>
       <w:r>
         <w:rPr>
@@ -563,7 +526,6 @@
         </w:rPr>
         <w:t xml:space="preserve"> parametru typu </w:t>
       </w:r>
-      <w:proofErr w:type="spellStart"/>
       <w:r>
         <w:rPr>
           <w:rFonts w:ascii="Consolas" w:hAnsi="Consolas"/>
@@ -571,7 +533,6 @@
         </w:rPr>
         <w:t>label_t</w:t>
       </w:r>
-      <w:proofErr w:type="spellEnd"/>
       <w:r>
         <w:rPr>
           <w:rFonts w:ascii="Consolas" w:hAnsi="Consolas"/>
@@ -609,7 +570,6 @@
         </w:rPr>
         <w:t xml:space="preserve">artości parametru reprezentowanej typem </w:t>
       </w:r>
-      <w:proofErr w:type="spellStart"/>
       <w:r>
         <w:rPr>
           <w:rFonts w:ascii="Consolas" w:hAnsi="Consolas"/>
@@ -617,7 +577,6 @@
         </w:rPr>
         <w:t>label_t</w:t>
       </w:r>
-      <w:proofErr w:type="spellEnd"/>
       <w:r>
         <w:rPr>
           <w:rFonts w:ascii="Consolas" w:hAnsi="Consolas"/>
@@ -696,7 +655,6 @@
         </w:rPr>
         <w:t xml:space="preserve"> typu </w:t>
       </w:r>
-      <w:proofErr w:type="spellStart"/>
       <w:r>
         <w:rPr>
           <w:rFonts w:ascii="Consolas" w:hAnsi="Consolas"/>
@@ -704,7 +662,6 @@
         </w:rPr>
         <w:t>bool_t</w:t>
       </w:r>
-      <w:proofErr w:type="spellEnd"/>
       <w:r>
         <w:rPr>
           <w:rFonts w:ascii="Consolas" w:hAnsi="Consolas"/>
@@ -995,21 +952,7 @@
             <w:rStyle w:val="Hipercze"/>
             <w:rFonts w:ascii="Consolas" w:hAnsi="Consolas"/>
           </w:rPr>
-          <w:t>LOOP_LIST</w:t>
-        </w:r>
-        <w:r>
-          <w:rPr>
-            <w:rStyle w:val="Hipercze"/>
-            <w:rFonts w:ascii="Consolas" w:hAnsi="Consolas"/>
-          </w:rPr>
-          <w:t>_</w:t>
-        </w:r>
-        <w:r>
-          <w:rPr>
-            <w:rStyle w:val="Hipercze"/>
-            <w:rFonts w:ascii="Consolas" w:hAnsi="Consolas"/>
-          </w:rPr>
-          <w:t>STRUCT</w:t>
+          <w:t>LOOP_LIST_STRUCT</w:t>
         </w:r>
       </w:hyperlink>
       <w:r>
@@ -1030,7 +973,6 @@
           <w:rFonts w:ascii="Consolas" w:hAnsi="Consolas"/>
         </w:rPr>
       </w:pPr>
-      <w:proofErr w:type="spellStart"/>
       <w:r>
         <w:rPr>
           <w:rFonts w:ascii="Consolas" w:hAnsi="Consolas"/>
@@ -1038,14 +980,12 @@
         </w:rPr>
         <w:t>Head</w:t>
       </w:r>
-      <w:proofErr w:type="spellEnd"/>
       <w:r>
         <w:rPr>
           <w:rFonts w:ascii="Consolas" w:hAnsi="Consolas"/>
         </w:rPr>
         <w:t xml:space="preserve"> – wskaźnik typu </w:t>
       </w:r>
-      <w:proofErr w:type="spellStart"/>
       <w:r>
         <w:rPr>
           <w:rFonts w:ascii="Consolas" w:hAnsi="Consolas"/>
@@ -1053,7 +993,6 @@
         </w:rPr>
         <w:t>loop_item_t</w:t>
       </w:r>
-      <w:proofErr w:type="spellEnd"/>
       <w:r>
         <w:rPr>
           <w:rFonts w:ascii="Consolas" w:hAnsi="Consolas"/>
@@ -1079,56 +1018,90 @@
           <w:rFonts w:ascii="Consolas" w:hAnsi="Consolas"/>
         </w:rPr>
       </w:pPr>
-      <w:proofErr w:type="spellStart"/>
       <w:r>
         <w:rPr>
           <w:rFonts w:ascii="Consolas" w:hAnsi="Consolas"/>
           <w:color w:val="FFC000"/>
         </w:rPr>
         <w:lastRenderedPageBreak/>
-        <w:t>Tail</w:t>
-      </w:r>
-      <w:proofErr w:type="spellEnd"/>
+        <w:t xml:space="preserve">Tail </w:t>
+      </w:r>
+      <w:r>
+        <w:rPr>
+          <w:rFonts w:ascii="Consolas" w:hAnsi="Consolas"/>
+        </w:rPr>
+        <w:t xml:space="preserve">– wskaźnik typu </w:t>
+      </w:r>
+      <w:r>
+        <w:rPr>
+          <w:rFonts w:ascii="Consolas" w:hAnsi="Consolas"/>
+          <w:color w:val="BF8F00" w:themeColor="accent4" w:themeShade="BF"/>
+        </w:rPr>
+        <w:t>loop_item_t</w:t>
+      </w:r>
+      <w:r>
+        <w:rPr>
+          <w:rFonts w:ascii="Consolas" w:hAnsi="Consolas"/>
+          <w:color w:val="BF8F00" w:themeColor="accent4" w:themeShade="BF"/>
+        </w:rPr>
+        <w:t xml:space="preserve"> </w:t>
+      </w:r>
+      <w:r>
+        <w:rPr>
+          <w:rFonts w:ascii="Consolas" w:hAnsi="Consolas"/>
+        </w:rPr>
+        <w:t>n ostatni el</w:t>
+      </w:r>
+      <w:r>
+        <w:rPr>
+          <w:rFonts w:ascii="Consolas" w:hAnsi="Consolas"/>
+        </w:rPr>
+        <w:t>ement listy.</w:t>
+      </w:r>
+    </w:p>
+    <w:p>
+      <w:pPr>
+        <w:pStyle w:val="Akapitzlist"/>
+        <w:numPr>
+          <w:ilvl w:val="1"/>
+          <w:numId w:val="7"/>
+        </w:numPr>
+        <w:rPr>
+          <w:rFonts w:ascii="Consolas" w:hAnsi="Consolas"/>
+        </w:rPr>
+      </w:pPr>
       <w:r>
         <w:rPr>
           <w:rFonts w:ascii="Consolas" w:hAnsi="Consolas"/>
           <w:color w:val="FFC000"/>
         </w:rPr>
+        <w:t>Current</w:t>
+      </w:r>
+      <w:r>
+        <w:rPr>
+          <w:rFonts w:ascii="Consolas" w:hAnsi="Consolas"/>
+          <w:color w:val="FFC000"/>
+        </w:rPr>
         <w:t xml:space="preserve"> </w:t>
       </w:r>
       <w:r>
         <w:rPr>
           <w:rFonts w:ascii="Consolas" w:hAnsi="Consolas"/>
         </w:rPr>
-        <w:t xml:space="preserve">– wskaźnik typu </w:t>
-      </w:r>
-      <w:proofErr w:type="spellStart"/>
+        <w:t xml:space="preserve">– wskaźniki typu </w:t>
+      </w:r>
       <w:r>
         <w:rPr>
           <w:rFonts w:ascii="Consolas" w:hAnsi="Consolas"/>
           <w:color w:val="BF8F00" w:themeColor="accent4" w:themeShade="BF"/>
         </w:rPr>
-        <w:t>loop_item_t</w:t>
-      </w:r>
-      <w:proofErr w:type="spellEnd"/>
-      <w:r>
-        <w:rPr>
-          <w:rFonts w:ascii="Consolas" w:hAnsi="Consolas"/>
-          <w:color w:val="BF8F00" w:themeColor="accent4" w:themeShade="BF"/>
-        </w:rPr>
-        <w:t xml:space="preserve"> </w:t>
-      </w:r>
-      <w:r>
-        <w:rPr>
-          <w:rFonts w:ascii="Consolas" w:hAnsi="Consolas"/>
-        </w:rPr>
-        <w:t>n ostatni el</w:t>
-      </w:r>
-      <w:r>
-        <w:rPr>
-          <w:rFonts w:ascii="Consolas" w:hAnsi="Consolas"/>
-        </w:rPr>
-        <w:t>ement listy.</w:t>
+        <w:t xml:space="preserve">loop_item_t </w:t>
+      </w:r>
+      <w:r>
+        <w:rPr>
+          <w:rFonts w:ascii="Consolas" w:hAnsi="Consolas"/>
+        </w:rPr>
+        <w:t>na aktualny element listy.</w:t>
       </w:r>
     </w:p>
     <w:p>
@@ -1142,71 +1115,13 @@
           <w:rFonts w:ascii="Consolas" w:hAnsi="Consolas"/>
         </w:rPr>
       </w:pPr>
-      <w:proofErr w:type="spellStart"/>
       <w:r>
         <w:rPr>
           <w:rFonts w:ascii="Consolas" w:hAnsi="Consolas"/>
           <w:color w:val="FFC000"/>
         </w:rPr>
-        <w:t>Current</w:t>
-      </w:r>
-      <w:proofErr w:type="spellEnd"/>
-      <w:r>
-        <w:rPr>
-          <w:rFonts w:ascii="Consolas" w:hAnsi="Consolas"/>
-          <w:color w:val="FFC000"/>
-        </w:rPr>
-        <w:t xml:space="preserve"> </w:t>
-      </w:r>
-      <w:r>
-        <w:rPr>
-          <w:rFonts w:ascii="Consolas" w:hAnsi="Consolas"/>
-        </w:rPr>
-        <w:t xml:space="preserve">– wskaźniki typu </w:t>
-      </w:r>
-      <w:proofErr w:type="spellStart"/>
-      <w:r>
-        <w:rPr>
-          <w:rFonts w:ascii="Consolas" w:hAnsi="Consolas"/>
-          <w:color w:val="BF8F00" w:themeColor="accent4" w:themeShade="BF"/>
-        </w:rPr>
-        <w:t>loop_item_t</w:t>
-      </w:r>
-      <w:proofErr w:type="spellEnd"/>
-      <w:r>
-        <w:rPr>
-          <w:rFonts w:ascii="Consolas" w:hAnsi="Consolas"/>
-          <w:color w:val="BF8F00" w:themeColor="accent4" w:themeShade="BF"/>
-        </w:rPr>
-        <w:t xml:space="preserve"> </w:t>
-      </w:r>
-      <w:r>
-        <w:rPr>
-          <w:rFonts w:ascii="Consolas" w:hAnsi="Consolas"/>
-        </w:rPr>
-        <w:t>na aktualny element listy.</w:t>
-      </w:r>
-    </w:p>
-    <w:p>
-      <w:pPr>
-        <w:pStyle w:val="Akapitzlist"/>
-        <w:numPr>
-          <w:ilvl w:val="1"/>
-          <w:numId w:val="7"/>
-        </w:numPr>
-        <w:rPr>
-          <w:rFonts w:ascii="Consolas" w:hAnsi="Consolas"/>
-        </w:rPr>
-      </w:pPr>
-      <w:proofErr w:type="spellStart"/>
-      <w:r>
-        <w:rPr>
-          <w:rFonts w:ascii="Consolas" w:hAnsi="Consolas"/>
-          <w:color w:val="FFC000"/>
-        </w:rPr>
         <w:t>Count</w:t>
       </w:r>
-      <w:proofErr w:type="spellEnd"/>
       <w:r>
         <w:rPr>
           <w:rFonts w:ascii="Consolas" w:hAnsi="Consolas"/>
@@ -1272,7 +1187,6 @@
           <w:rFonts w:ascii="Consolas" w:hAnsi="Consolas"/>
         </w:rPr>
       </w:pPr>
-      <w:proofErr w:type="spellStart"/>
       <w:r>
         <w:rPr>
           <w:rFonts w:ascii="Consolas" w:hAnsi="Consolas"/>
@@ -1280,7 +1194,6 @@
         </w:rPr>
         <w:t>Next</w:t>
       </w:r>
-      <w:proofErr w:type="spellEnd"/>
       <w:r>
         <w:rPr>
           <w:rFonts w:ascii="Consolas" w:hAnsi="Consolas"/>
@@ -1294,19 +1207,17 @@
         </w:rPr>
         <w:t xml:space="preserve">– wskaźnik typu </w:t>
       </w:r>
-      <w:proofErr w:type="spellStart"/>
-      <w:r>
-        <w:rPr>
-          <w:rFonts w:ascii="Consolas" w:hAnsi="Consolas"/>
-          <w:color w:val="BF8F00" w:themeColor="accent4" w:themeShade="BF"/>
-        </w:rPr>
-        <w:t>loop_item_t</w:t>
-      </w:r>
-      <w:proofErr w:type="spellEnd"/>
-      <w:r>
-        <w:rPr>
-          <w:rFonts w:ascii="Consolas" w:hAnsi="Consolas"/>
-          <w:color w:val="BF8F00" w:themeColor="accent4" w:themeShade="BF"/>
+      <w:r>
+        <w:rPr>
+          <w:rFonts w:ascii="Consolas" w:hAnsi="Consolas"/>
+          <w:color w:val="0070C0"/>
+        </w:rPr>
+        <w:t>void</w:t>
+      </w:r>
+      <w:r>
+        <w:rPr>
+          <w:rFonts w:ascii="Consolas" w:hAnsi="Consolas"/>
+          <w:color w:val="0070C0"/>
         </w:rPr>
         <w:t xml:space="preserve"> </w:t>
       </w:r>
@@ -1328,7 +1239,6 @@
           <w:rFonts w:ascii="Consolas" w:hAnsi="Consolas"/>
         </w:rPr>
       </w:pPr>
-      <w:proofErr w:type="spellStart"/>
       <w:r>
         <w:rPr>
           <w:rFonts w:ascii="Consolas" w:hAnsi="Consolas"/>
@@ -1336,7 +1246,6 @@
         </w:rPr>
         <w:t>Prev</w:t>
       </w:r>
-      <w:proofErr w:type="spellEnd"/>
       <w:r>
         <w:rPr>
           <w:rFonts w:ascii="Consolas" w:hAnsi="Consolas"/>
@@ -1350,19 +1259,17 @@
         </w:rPr>
         <w:t xml:space="preserve">– wskaźnik typu </w:t>
       </w:r>
-      <w:proofErr w:type="spellStart"/>
-      <w:r>
-        <w:rPr>
-          <w:rFonts w:ascii="Consolas" w:hAnsi="Consolas"/>
-          <w:color w:val="BF8F00" w:themeColor="accent4" w:themeShade="BF"/>
-        </w:rPr>
-        <w:t>loop_item_t</w:t>
-      </w:r>
-      <w:proofErr w:type="spellEnd"/>
-      <w:r>
-        <w:rPr>
-          <w:rFonts w:ascii="Consolas" w:hAnsi="Consolas"/>
-          <w:color w:val="BF8F00" w:themeColor="accent4" w:themeShade="BF"/>
+      <w:r>
+        <w:rPr>
+          <w:rFonts w:ascii="Consolas" w:hAnsi="Consolas"/>
+          <w:color w:val="0070C0"/>
+        </w:rPr>
+        <w:t>void</w:t>
+      </w:r>
+      <w:r>
+        <w:rPr>
+          <w:rFonts w:ascii="Consolas" w:hAnsi="Consolas"/>
+          <w:color w:val="0070C0"/>
         </w:rPr>
         <w:t xml:space="preserve"> </w:t>
       </w:r>
@@ -1450,7 +1357,6 @@
         </w:rPr>
         <w:t xml:space="preserve">– struktura opisująca typ danych </w:t>
       </w:r>
-      <w:proofErr w:type="spellStart"/>
       <w:r>
         <w:rPr>
           <w:rFonts w:ascii="Consolas" w:hAnsi="Consolas"/>
@@ -1458,7 +1364,6 @@
         </w:rPr>
         <w:t>bool_t</w:t>
       </w:r>
-      <w:proofErr w:type="spellEnd"/>
       <w:r>
         <w:rPr>
           <w:rFonts w:ascii="Consolas" w:hAnsi="Consolas"/>
@@ -1594,7 +1499,6 @@
           <w:rFonts w:ascii="Consolas" w:hAnsi="Consolas"/>
         </w:rPr>
       </w:pPr>
-      <w:proofErr w:type="spellStart"/>
       <w:r>
         <w:rPr>
           <w:rFonts w:ascii="Consolas" w:hAnsi="Consolas"/>
@@ -1602,7 +1506,6 @@
         </w:rPr>
         <w:t>Menu_ListInit</w:t>
       </w:r>
-      <w:proofErr w:type="spellEnd"/>
       <w:r>
         <w:rPr>
           <w:rFonts w:ascii="Consolas" w:hAnsi="Consolas"/>
@@ -1634,7 +1537,6 @@
           <w:rFonts w:ascii="Consolas" w:hAnsi="Consolas"/>
         </w:rPr>
       </w:pPr>
-      <w:proofErr w:type="spellStart"/>
       <w:r>
         <w:rPr>
           <w:rFonts w:ascii="Consolas" w:hAnsi="Consolas"/>
@@ -1642,7 +1544,6 @@
         </w:rPr>
         <w:t>Menu_ListItemInit</w:t>
       </w:r>
-      <w:proofErr w:type="spellEnd"/>
       <w:r>
         <w:rPr>
           <w:rFonts w:ascii="Consolas" w:hAnsi="Consolas"/>
@@ -1668,7 +1569,6 @@
           <w:rFonts w:ascii="Consolas" w:hAnsi="Consolas"/>
         </w:rPr>
       </w:pPr>
-      <w:proofErr w:type="spellStart"/>
       <w:r>
         <w:rPr>
           <w:rFonts w:ascii="Consolas" w:hAnsi="Consolas"/>
@@ -1676,7 +1576,6 @@
         </w:rPr>
         <w:t>Menu_AddToList</w:t>
       </w:r>
-      <w:proofErr w:type="spellEnd"/>
       <w:r>
         <w:rPr>
           <w:rFonts w:ascii="Consolas" w:hAnsi="Consolas"/>
@@ -1702,7 +1601,6 @@
           <w:rFonts w:ascii="Consolas" w:hAnsi="Consolas"/>
         </w:rPr>
       </w:pPr>
-      <w:proofErr w:type="spellStart"/>
       <w:r>
         <w:rPr>
           <w:rFonts w:ascii="Consolas" w:hAnsi="Consolas"/>
@@ -1710,7 +1608,6 @@
         </w:rPr>
         <w:t>Menu_GetFromList</w:t>
       </w:r>
-      <w:proofErr w:type="spellEnd"/>
       <w:r>
         <w:rPr>
           <w:rFonts w:ascii="Consolas" w:hAnsi="Consolas"/>
@@ -1748,29 +1645,45 @@
           <w:rFonts w:ascii="Consolas" w:hAnsi="Consolas"/>
         </w:rPr>
       </w:pPr>
-      <w:proofErr w:type="spellStart"/>
       <w:r>
         <w:rPr>
           <w:rFonts w:ascii="Consolas" w:hAnsi="Consolas"/>
           <w:color w:val="C45911" w:themeColor="accent2" w:themeShade="BF"/>
         </w:rPr>
-        <w:t>Menu_List</w:t>
+        <w:t>Menu_ListScrollUp</w:t>
       </w:r>
       <w:r>
         <w:rPr>
           <w:rFonts w:ascii="Consolas" w:hAnsi="Consolas"/>
           <w:color w:val="C45911" w:themeColor="accent2" w:themeShade="BF"/>
         </w:rPr>
-        <w:t>Scroll</w:t>
-      </w:r>
+        <w:t xml:space="preserve"> </w:t>
+      </w:r>
+      <w:r>
+        <w:rPr>
+          <w:rFonts w:ascii="Consolas" w:hAnsi="Consolas"/>
+        </w:rPr>
+        <w:t>– przesuwanie aktualnego elementu w górę listy.</w:t>
+      </w:r>
+    </w:p>
+    <w:p>
+      <w:pPr>
+        <w:pStyle w:val="Akapitzlist"/>
+        <w:numPr>
+          <w:ilvl w:val="1"/>
+          <w:numId w:val="8"/>
+        </w:numPr>
+        <w:rPr>
+          <w:rFonts w:ascii="Consolas" w:hAnsi="Consolas"/>
+        </w:rPr>
+      </w:pPr>
       <w:r>
         <w:rPr>
           <w:rFonts w:ascii="Consolas" w:hAnsi="Consolas"/>
           <w:color w:val="C45911" w:themeColor="accent2" w:themeShade="BF"/>
         </w:rPr>
-        <w:t>Up</w:t>
-      </w:r>
-      <w:proofErr w:type="spellEnd"/>
+        <w:t>Menu_ListScrollDown</w:t>
+      </w:r>
       <w:r>
         <w:rPr>
           <w:rFonts w:ascii="Consolas" w:hAnsi="Consolas"/>
@@ -1782,7 +1695,7 @@
         <w:rPr>
           <w:rFonts w:ascii="Consolas" w:hAnsi="Consolas"/>
         </w:rPr>
-        <w:t>– przesuwanie aktualnego elementu w górę listy.</w:t>
+        <w:t>– przesuwanie aktualnego elementu w dół listy.</w:t>
       </w:r>
     </w:p>
     <w:p>
@@ -1796,27 +1709,18 @@
           <w:rFonts w:ascii="Consolas" w:hAnsi="Consolas"/>
         </w:rPr>
       </w:pPr>
-      <w:proofErr w:type="spellStart"/>
       <w:r>
         <w:rPr>
           <w:rFonts w:ascii="Consolas" w:hAnsi="Consolas"/>
           <w:color w:val="C45911" w:themeColor="accent2" w:themeShade="BF"/>
         </w:rPr>
-        <w:t>Menu_ListScrollDown</w:t>
-      </w:r>
-      <w:proofErr w:type="spellEnd"/>
-      <w:r>
-        <w:rPr>
-          <w:rFonts w:ascii="Consolas" w:hAnsi="Consolas"/>
-          <w:color w:val="C45911" w:themeColor="accent2" w:themeShade="BF"/>
-        </w:rPr>
-        <w:t xml:space="preserve"> </w:t>
-      </w:r>
-      <w:r>
-        <w:rPr>
-          <w:rFonts w:ascii="Consolas" w:hAnsi="Consolas"/>
-        </w:rPr>
-        <w:t>– przesuwanie aktualnego elementu w dół listy.</w:t>
+        <w:t xml:space="preserve">Menu_MenuItemInit </w:t>
+      </w:r>
+      <w:r>
+        <w:rPr>
+          <w:rFonts w:ascii="Consolas" w:hAnsi="Consolas"/>
+        </w:rPr>
+        <w:t>– funkcja alokuje pamięć dla elementu menu oraz ustawia wskaźniki do nazwy i wartości, ponadto ustawia zmienne lokalizujące element na ekranie.</w:t>
       </w:r>
     </w:p>
     <w:p>
@@ -1848,26 +1752,151 @@
           <w:rFonts w:ascii="Consolas" w:hAnsi="Consolas"/>
         </w:rPr>
       </w:pPr>
-      <w:proofErr w:type="spellStart"/>
       <w:r>
         <w:rPr>
           <w:rFonts w:ascii="Consolas" w:hAnsi="Consolas"/>
           <w:color w:val="C45911" w:themeColor="accent2" w:themeShade="BF"/>
         </w:rPr>
-        <w:t>Menu_ShowIcon</w:t>
-      </w:r>
-      <w:proofErr w:type="spellEnd"/>
+        <w:t>Menu_</w:t>
+      </w:r>
       <w:r>
         <w:rPr>
           <w:rFonts w:ascii="Consolas" w:hAnsi="Consolas"/>
           <w:color w:val="C45911" w:themeColor="accent2" w:themeShade="BF"/>
         </w:rPr>
+        <w:t>CreateStatusBar</w:t>
+      </w:r>
+      <w:r>
+        <w:rPr>
+          <w:rFonts w:ascii="Consolas" w:hAnsi="Consolas"/>
+          <w:color w:val="C45911" w:themeColor="accent2" w:themeShade="BF"/>
+        </w:rPr>
         <w:t xml:space="preserve"> </w:t>
       </w:r>
       <w:r>
         <w:rPr>
           <w:rFonts w:ascii="Consolas" w:hAnsi="Consolas"/>
         </w:rPr>
+        <w:t xml:space="preserve">– </w:t>
+      </w:r>
+      <w:r>
+        <w:rPr>
+          <w:rFonts w:ascii="Consolas" w:hAnsi="Consolas"/>
+        </w:rPr>
+        <w:t>utworzenie paska statusu.</w:t>
+      </w:r>
+    </w:p>
+    <w:p>
+      <w:pPr>
+        <w:pStyle w:val="Akapitzlist"/>
+        <w:numPr>
+          <w:ilvl w:val="1"/>
+          <w:numId w:val="8"/>
+        </w:numPr>
+        <w:rPr>
+          <w:rFonts w:ascii="Consolas" w:hAnsi="Consolas"/>
+        </w:rPr>
+      </w:pPr>
+      <w:r>
+        <w:rPr>
+          <w:rFonts w:ascii="Consolas" w:hAnsi="Consolas"/>
+          <w:color w:val="C45911" w:themeColor="accent2" w:themeShade="BF"/>
+        </w:rPr>
+        <w:t xml:space="preserve">Menu_CreateMenu </w:t>
+      </w:r>
+      <w:r>
+        <w:rPr>
+          <w:rFonts w:ascii="Consolas" w:hAnsi="Consolas"/>
+        </w:rPr>
+        <w:t>– utworzenie menu.</w:t>
+      </w:r>
+    </w:p>
+    <w:p>
+      <w:pPr>
+        <w:pStyle w:val="Akapitzlist"/>
+        <w:numPr>
+          <w:ilvl w:val="1"/>
+          <w:numId w:val="8"/>
+        </w:numPr>
+        <w:rPr>
+          <w:rFonts w:ascii="Consolas" w:hAnsi="Consolas"/>
+        </w:rPr>
+      </w:pPr>
+      <w:r>
+        <w:rPr>
+          <w:rFonts w:ascii="Consolas" w:hAnsi="Consolas"/>
+          <w:color w:val="C45911" w:themeColor="accent2" w:themeShade="BF"/>
+        </w:rPr>
+        <w:t xml:space="preserve">Menu_CreateIcon </w:t>
+      </w:r>
+      <w:r>
+        <w:rPr>
+          <w:rFonts w:ascii="Consolas" w:hAnsi="Consolas"/>
+        </w:rPr>
+        <w:t>– utworzenie obiektu ikony.</w:t>
+      </w:r>
+    </w:p>
+    <w:p>
+      <w:pPr>
+        <w:pStyle w:val="Akapitzlist"/>
+        <w:numPr>
+          <w:ilvl w:val="1"/>
+          <w:numId w:val="8"/>
+        </w:numPr>
+        <w:rPr>
+          <w:rFonts w:ascii="Consolas" w:hAnsi="Consolas"/>
+        </w:rPr>
+      </w:pPr>
+      <w:r>
+        <w:rPr>
+          <w:rFonts w:ascii="Consolas" w:hAnsi="Consolas"/>
+          <w:color w:val="C45911" w:themeColor="accent2" w:themeShade="BF"/>
+        </w:rPr>
+        <w:t xml:space="preserve">Menu_CreateLabel </w:t>
+      </w:r>
+      <w:r>
+        <w:rPr>
+          <w:rFonts w:ascii="Consolas" w:hAnsi="Consolas"/>
+        </w:rPr>
+        <w:t>– utworzenie obiektu labelki.</w:t>
+      </w:r>
+    </w:p>
+    <w:p>
+      <w:pPr>
+        <w:pStyle w:val="Akapitzlist"/>
+        <w:numPr>
+          <w:ilvl w:val="1"/>
+          <w:numId w:val="8"/>
+        </w:numPr>
+        <w:rPr>
+          <w:rFonts w:ascii="Consolas" w:hAnsi="Consolas"/>
+        </w:rPr>
+      </w:pPr>
+      <w:r>
+        <w:rPr>
+          <w:rFonts w:ascii="Consolas" w:hAnsi="Consolas"/>
+          <w:color w:val="C45911" w:themeColor="accent2" w:themeShade="BF"/>
+        </w:rPr>
+        <w:t>Menu</w:t>
+      </w:r>
+      <w:r>
+        <w:rPr>
+          <w:rFonts w:ascii="Consolas" w:hAnsi="Consolas"/>
+          <w:color w:val="C45911" w:themeColor="accent2" w:themeShade="BF"/>
+        </w:rPr>
+        <w:softHyphen/>
+      </w:r>
+      <w:r>
+        <w:rPr>
+          <w:rFonts w:ascii="Consolas" w:hAnsi="Consolas"/>
+          <w:color w:val="C45911" w:themeColor="accent2" w:themeShade="BF"/>
+        </w:rPr>
+        <w:t xml:space="preserve">_ShowIcon </w:t>
+      </w:r>
+      <w:r>
+        <w:rPr>
+          <w:rFonts w:ascii="Consolas" w:hAnsi="Consolas"/>
+        </w:rPr>
         <w:t>– wyświetlanie ikony we wskazanym przez parametry funkcji miejscu.</w:t>
       </w:r>
     </w:p>
@@ -1882,7 +1911,6 @@
           <w:rFonts w:ascii="Consolas" w:hAnsi="Consolas"/>
         </w:rPr>
       </w:pPr>
-      <w:proofErr w:type="spellStart"/>
       <w:r>
         <w:rPr>
           <w:rFonts w:ascii="Consolas" w:hAnsi="Consolas"/>
@@ -1890,7 +1918,6 @@
         </w:rPr>
         <w:t>Menu_ShowLabel</w:t>
       </w:r>
-      <w:proofErr w:type="spellEnd"/>
       <w:r>
         <w:rPr>
           <w:rFonts w:ascii="Consolas" w:hAnsi="Consolas"/>
@@ -1916,34 +1943,57 @@
           <w:rFonts w:ascii="Consolas" w:hAnsi="Consolas"/>
         </w:rPr>
       </w:pPr>
-      <w:proofErr w:type="spellStart"/>
       <w:r>
         <w:rPr>
           <w:rFonts w:ascii="Consolas" w:hAnsi="Consolas"/>
           <w:color w:val="C45911" w:themeColor="accent2" w:themeShade="BF"/>
         </w:rPr>
-        <w:t>Menu_Show</w:t>
+        <w:t>Menu_ShowStatusBar</w:t>
       </w:r>
       <w:r>
         <w:rPr>
           <w:rFonts w:ascii="Consolas" w:hAnsi="Consolas"/>
           <w:color w:val="C45911" w:themeColor="accent2" w:themeShade="BF"/>
         </w:rPr>
-        <w:t>StatusBar</w:t>
-      </w:r>
-      <w:proofErr w:type="spellEnd"/>
+        <w:t xml:space="preserve"> </w:t>
+      </w:r>
+      <w:r>
+        <w:rPr>
+          <w:rFonts w:ascii="Consolas" w:hAnsi="Consolas"/>
+        </w:rPr>
+        <w:t>– wyświetlenie zawartości paska statusu.</w:t>
+      </w:r>
+    </w:p>
+    <w:p>
+      <w:pPr>
+        <w:pStyle w:val="Akapitzlist"/>
+        <w:numPr>
+          <w:ilvl w:val="1"/>
+          <w:numId w:val="8"/>
+        </w:numPr>
+        <w:rPr>
+          <w:rFonts w:ascii="Consolas" w:hAnsi="Consolas"/>
+        </w:rPr>
+      </w:pPr>
       <w:r>
         <w:rPr>
           <w:rFonts w:ascii="Consolas" w:hAnsi="Consolas"/>
           <w:color w:val="C45911" w:themeColor="accent2" w:themeShade="BF"/>
         </w:rPr>
+        <w:t>Menu_RefreshStatusBar</w:t>
+      </w:r>
+      <w:r>
+        <w:rPr>
+          <w:rFonts w:ascii="Consolas" w:hAnsi="Consolas"/>
+          <w:color w:val="C45911" w:themeColor="accent2" w:themeShade="BF"/>
+        </w:rPr>
         <w:t xml:space="preserve"> </w:t>
       </w:r>
       <w:r>
         <w:rPr>
           <w:rFonts w:ascii="Consolas" w:hAnsi="Consolas"/>
         </w:rPr>
-        <w:t>– wyświetlenie zawartości paska statusu.</w:t>
+        <w:t>– odświeżanie zawartości paska statusu.</w:t>
       </w:r>
     </w:p>
     <w:p>
@@ -1957,15 +2007,13 @@
           <w:rFonts w:ascii="Consolas" w:hAnsi="Consolas"/>
         </w:rPr>
       </w:pPr>
-      <w:proofErr w:type="spellStart"/>
       <w:r>
         <w:rPr>
           <w:rFonts w:ascii="Consolas" w:hAnsi="Consolas"/>
           <w:color w:val="C45911" w:themeColor="accent2" w:themeShade="BF"/>
         </w:rPr>
-        <w:t>Menu_RefreshStatusBar</w:t>
-      </w:r>
-      <w:proofErr w:type="spellEnd"/>
+        <w:t>Menu_ClearStatusBar</w:t>
+      </w:r>
       <w:r>
         <w:rPr>
           <w:rFonts w:ascii="Consolas" w:hAnsi="Consolas"/>
@@ -1977,7 +2025,7 @@
         <w:rPr>
           <w:rFonts w:ascii="Consolas" w:hAnsi="Consolas"/>
         </w:rPr>
-        <w:t>– odświeżanie zawartości paska statusu.</w:t>
+        <w:t>– usuwanie zawartości paska statusu.</w:t>
       </w:r>
     </w:p>
     <w:p>
@@ -1991,15 +2039,13 @@
           <w:rFonts w:ascii="Consolas" w:hAnsi="Consolas"/>
         </w:rPr>
       </w:pPr>
-      <w:proofErr w:type="spellStart"/>
       <w:r>
         <w:rPr>
           <w:rFonts w:ascii="Consolas" w:hAnsi="Consolas"/>
           <w:color w:val="C45911" w:themeColor="accent2" w:themeShade="BF"/>
         </w:rPr>
-        <w:t>Menu_ClearStatusBar</w:t>
-      </w:r>
-      <w:proofErr w:type="spellEnd"/>
+        <w:t>Menu_ShowMenu</w:t>
+      </w:r>
       <w:r>
         <w:rPr>
           <w:rFonts w:ascii="Consolas" w:hAnsi="Consolas"/>
@@ -2011,7 +2057,7 @@
         <w:rPr>
           <w:rFonts w:ascii="Consolas" w:hAnsi="Consolas"/>
         </w:rPr>
-        <w:t>– usuwanie zawartości paska statusu.</w:t>
+        <w:t>– wyświetlenie zawartości całego menu.</w:t>
       </w:r>
     </w:p>
     <w:p>
@@ -2025,15 +2071,13 @@
           <w:rFonts w:ascii="Consolas" w:hAnsi="Consolas"/>
         </w:rPr>
       </w:pPr>
-      <w:proofErr w:type="spellStart"/>
       <w:r>
         <w:rPr>
           <w:rFonts w:ascii="Consolas" w:hAnsi="Consolas"/>
           <w:color w:val="C45911" w:themeColor="accent2" w:themeShade="BF"/>
         </w:rPr>
-        <w:t>Menu_ShowMenu</w:t>
-      </w:r>
-      <w:proofErr w:type="spellEnd"/>
+        <w:t>Menu_RefreshMenu</w:t>
+      </w:r>
       <w:r>
         <w:rPr>
           <w:rFonts w:ascii="Consolas" w:hAnsi="Consolas"/>
@@ -2045,7 +2089,7 @@
         <w:rPr>
           <w:rFonts w:ascii="Consolas" w:hAnsi="Consolas"/>
         </w:rPr>
-        <w:t>– wyświetlenie zawartości całego menu.</w:t>
+        <w:t>– odświeżanie zawartości menu.</w:t>
       </w:r>
     </w:p>
     <w:p>
@@ -2059,49 +2103,13 @@
           <w:rFonts w:ascii="Consolas" w:hAnsi="Consolas"/>
         </w:rPr>
       </w:pPr>
-      <w:proofErr w:type="spellStart"/>
       <w:r>
         <w:rPr>
           <w:rFonts w:ascii="Consolas" w:hAnsi="Consolas"/>
           <w:color w:val="C45911" w:themeColor="accent2" w:themeShade="BF"/>
         </w:rPr>
-        <w:t>Menu_RefreshMenu</w:t>
-      </w:r>
-      <w:proofErr w:type="spellEnd"/>
-      <w:r>
-        <w:rPr>
-          <w:rFonts w:ascii="Consolas" w:hAnsi="Consolas"/>
-          <w:color w:val="C45911" w:themeColor="accent2" w:themeShade="BF"/>
-        </w:rPr>
-        <w:t xml:space="preserve"> </w:t>
-      </w:r>
-      <w:r>
-        <w:rPr>
-          <w:rFonts w:ascii="Consolas" w:hAnsi="Consolas"/>
-        </w:rPr>
-        <w:t>– odświeżanie zawartości menu.</w:t>
-      </w:r>
-    </w:p>
-    <w:p>
-      <w:pPr>
-        <w:pStyle w:val="Akapitzlist"/>
-        <w:numPr>
-          <w:ilvl w:val="1"/>
-          <w:numId w:val="8"/>
-        </w:numPr>
-        <w:rPr>
-          <w:rFonts w:ascii="Consolas" w:hAnsi="Consolas"/>
-        </w:rPr>
-      </w:pPr>
-      <w:proofErr w:type="spellStart"/>
-      <w:r>
-        <w:rPr>
-          <w:rFonts w:ascii="Consolas" w:hAnsi="Consolas"/>
-          <w:color w:val="C45911" w:themeColor="accent2" w:themeShade="BF"/>
-        </w:rPr>
         <w:t>Menu_ClearMenu</w:t>
       </w:r>
-      <w:proofErr w:type="spellEnd"/>
       <w:r>
         <w:rPr>
           <w:rFonts w:ascii="Consolas" w:hAnsi="Consolas"/>

</xml_diff>